<commit_message>
made suggested changes to the benchmark model section in the project proposal
I changed the benchmark model to linear regression per reviewer's suggestion.
</commit_message>
<xml_diff>
--- a/Proposal.docx
+++ b/Proposal.docx
@@ -1089,7 +1089,34 @@
         <w:t xml:space="preserve">We are not </w:t>
       </w:r>
       <w:r>
-        <w:t xml:space="preserve">in touch with any industry standard (and not neural network-based prepayment model) for the sake of this project, so we will benchmark the goodness of model predictions against our own experience gained while working in a mortgage industry for over 10 years. In short, if we manage to build a model which predicts prepayment speeds accurately up to +/- 1-2 CPR, we had done a good job. </w:t>
+        <w:t>in touch with any industry standard (not neural network-based</w:t>
+      </w:r>
+      <w:r>
+        <w:t>)</w:t>
+      </w:r>
+      <w:r>
+        <w:t xml:space="preserve"> prepayment model</w:t>
+      </w:r>
+      <w:r>
+        <w:t xml:space="preserve"> </w:t>
+      </w:r>
+      <w:r>
+        <w:t xml:space="preserve">for the sake of this project, so we will benchmark the goodness of </w:t>
+      </w:r>
+      <w:r>
+        <w:t xml:space="preserve">our </w:t>
+      </w:r>
+      <w:r>
+        <w:t xml:space="preserve">model predictions against </w:t>
+      </w:r>
+      <w:r>
+        <w:t>a linear regression model</w:t>
+      </w:r>
+      <w:r>
+        <w:t xml:space="preserve">. </w:t>
+      </w:r>
+      <w:r>
+        <w:t xml:space="preserve">It seems like a good model candidate to use for checking if our model output makes economic sense or not. After all, any monotone changes in model inputs, i.e. monotone changes of pool attributes, should typically lead to monotone changes in the output of the model, and a linear regression model guarantees that. For example, higher average FICO score should typically lead to higher prepayments, because of borrower’s easier access to mortgage credit. </w:t>
       </w:r>
     </w:p>
     <w:p/>
@@ -1166,7 +1193,6 @@
         <w:t xml:space="preserve">the model inputs (characteristics of a pool) and evaluate the changes in model output. We need to make sure that the changes in input parameters result in reasonable changes in predicted prepayment speeds, i.e. the changes make economic sense. For example, loans of higher loan size tend to prepay faster than loans of lower loan sizes, or pools with higher percentage of investor loans tend to prepay slower than pools with lower percentage of investors. </w:t>
       </w:r>
     </w:p>
-    <w:p/>
     <w:p/>
     <w:p/>
     <w:p>
@@ -1797,6 +1823,7 @@
     <w:lsdException w:name="HTML Sample" w:semiHidden="1" w:unhideWhenUsed="1"/>
     <w:lsdException w:name="HTML Typewriter" w:semiHidden="1" w:unhideWhenUsed="1"/>
     <w:lsdException w:name="HTML Variable" w:semiHidden="1" w:unhideWhenUsed="1"/>
+    <w:lsdException w:name="Normal Table" w:semiHidden="1" w:unhideWhenUsed="1"/>
     <w:lsdException w:name="annotation subject" w:semiHidden="1" w:unhideWhenUsed="1"/>
     <w:lsdException w:name="No List" w:semiHidden="1" w:unhideWhenUsed="1"/>
     <w:lsdException w:name="Outline List 1" w:semiHidden="1" w:unhideWhenUsed="1"/>
@@ -1843,8 +1870,10 @@
     <w:lsdException w:name="Table Subtle 2" w:semiHidden="1" w:unhideWhenUsed="1"/>
     <w:lsdException w:name="Table Web 1" w:semiHidden="1" w:unhideWhenUsed="1"/>
     <w:lsdException w:name="Table Web 2" w:semiHidden="1" w:unhideWhenUsed="1"/>
+    <w:lsdException w:name="Table Web 3" w:semiHidden="1" w:unhideWhenUsed="1"/>
     <w:lsdException w:name="Balloon Text" w:semiHidden="1" w:unhideWhenUsed="1"/>
     <w:lsdException w:name="Table Grid" w:uiPriority="39"/>
+    <w:lsdException w:name="Table Theme" w:semiHidden="1" w:unhideWhenUsed="1"/>
     <w:lsdException w:name="Placeholder Text" w:semiHidden="1"/>
     <w:lsdException w:name="No Spacing" w:uiPriority="1" w:qFormat="1"/>
     <w:lsdException w:name="Light Shading" w:uiPriority="60"/>

</xml_diff>